<commit_message>
LMS assignment 1 & 2
</commit_message>
<xml_diff>
--- a/src/main/java/LMSAssignment/Assignment1/Assignment 1.docx
+++ b/src/main/java/LMSAssignment/Assignment1/Assignment 1.docx
@@ -102,6 +102,12 @@
           <w:lang w:eastAsia="zh-CN"/>
         </w:rPr>
         <w:t>not develop) the java program.</w:t>
+      </w:r>
+      <w:r>
+        <w:rPr>
+          <w:lang w:eastAsia="zh-CN"/>
+        </w:rPr>
+        <w:t xml:space="preserve"> </w:t>
       </w:r>
     </w:p>
     <w:p>
@@ -2012,15 +2018,7 @@
           <w:color w:val="202124"/>
           <w:shd w:val="clear" w:color="auto" w:fill="FFFFFF"/>
         </w:rPr>
-        <w:t>I</w:t>
-      </w:r>
-      <w:r>
-        <w:rPr>
-          <w:rFonts w:ascii="Roboto" w:hAnsi="Roboto"/>
-          <w:color w:val="202124"/>
-          <w:shd w:val="clear" w:color="auto" w:fill="FFFFFF"/>
-        </w:rPr>
-        <w:t>ntegrated Development Environment</w:t>
+        <w:t>Integrated Development Environment</w:t>
       </w:r>
     </w:p>
     <w:p>
@@ -2047,7 +2045,6 @@
       <w:pPr>
         <w:ind w:left="720"/>
         <w:rPr>
-          <w:rFonts w:hint="eastAsia"/>
           <w:lang w:eastAsia="zh-CN"/>
         </w:rPr>
       </w:pPr>
@@ -2278,27 +2275,7 @@
           <w:szCs w:val="23"/>
           <w:shd w:val="clear" w:color="auto" w:fill="FFFFFF"/>
         </w:rPr>
-        <w:t>Declares</w:t>
-      </w:r>
-      <w:r>
-        <w:rPr>
-          <w:rFonts w:ascii="Verdana" w:hAnsi="Verdana"/>
-          <w:color w:val="000000"/>
-          <w:sz w:val="23"/>
-          <w:szCs w:val="23"/>
-          <w:shd w:val="clear" w:color="auto" w:fill="FFFFFF"/>
-        </w:rPr>
-        <w:t xml:space="preserve"> and create</w:t>
-      </w:r>
-      <w:r>
-        <w:rPr>
-          <w:rFonts w:ascii="Verdana" w:hAnsi="Verdana"/>
-          <w:color w:val="000000"/>
-          <w:sz w:val="23"/>
-          <w:szCs w:val="23"/>
-          <w:shd w:val="clear" w:color="auto" w:fill="FFFFFF"/>
-        </w:rPr>
-        <w:t xml:space="preserve"> a package</w:t>
+        <w:t>Declares and create a package</w:t>
       </w:r>
     </w:p>
     <w:p>
@@ -2431,7 +2408,6 @@
       <w:pPr>
         <w:pStyle w:val="ListParagraph"/>
         <w:rPr>
-          <w:rFonts w:hint="eastAsia"/>
           <w:lang w:eastAsia="zh-CN"/>
         </w:rPr>
       </w:pPr>
@@ -2613,7 +2589,6 @@
       <w:pPr>
         <w:pStyle w:val="ListParagraph"/>
         <w:rPr>
-          <w:rFonts w:hint="eastAsia"/>
           <w:lang w:eastAsia="zh-CN"/>
         </w:rPr>
       </w:pPr>
@@ -2822,24 +2797,13 @@
           <w:color w:val="202124"/>
           <w:shd w:val="clear" w:color="auto" w:fill="FFFFFF"/>
         </w:rPr>
-        <w:t>Objects that are backed internally by a char array</w:t>
-      </w:r>
-      <w:r>
-        <w:rPr>
-          <w:rFonts w:ascii="Roboto" w:hAnsi="Roboto"/>
-          <w:b/>
-          <w:bCs/>
-          <w:color w:val="202124"/>
-          <w:shd w:val="clear" w:color="auto" w:fill="FFFFFF"/>
-        </w:rPr>
-        <w:t>.</w:t>
+        <w:t>Objects that are backed internally by a char array.</w:t>
       </w:r>
     </w:p>
     <w:p>
       <w:pPr>
         <w:pStyle w:val="ListParagraph"/>
         <w:rPr>
-          <w:rFonts w:hint="eastAsia"/>
           <w:lang w:eastAsia="zh-CN"/>
         </w:rPr>
       </w:pPr>
@@ -5483,39 +5447,7 @@
           <w:rFonts w:ascii="Courier New" w:hAnsi="Courier New" w:cs="Courier New"/>
           <w:color w:val="A9B7C6"/>
         </w:rPr>
-        <w:t xml:space="preserve"> = </w:t>
-      </w:r>
-      <w:proofErr w:type="spellStart"/>
-      <w:r>
-        <w:rPr>
-          <w:rFonts w:ascii="Courier New" w:hAnsi="Courier New" w:cs="Courier New"/>
-          <w:color w:val="A9B7C6"/>
-        </w:rPr>
-        <w:t>arr</w:t>
-      </w:r>
-      <w:proofErr w:type="spellEnd"/>
-      <w:r>
-        <w:rPr>
-          <w:rFonts w:ascii="Courier New" w:hAnsi="Courier New" w:cs="Courier New"/>
-          <w:color w:val="A9B7C6"/>
-        </w:rPr>
-        <w:t>[</w:t>
-      </w:r>
-      <w:proofErr w:type="spellStart"/>
-      <w:r>
-        <w:rPr>
-          <w:rFonts w:ascii="Courier New" w:hAnsi="Courier New" w:cs="Courier New"/>
-          <w:color w:val="A9B7C6"/>
-        </w:rPr>
-        <w:t>i</w:t>
-      </w:r>
-      <w:proofErr w:type="spellEnd"/>
-      <w:r>
-        <w:rPr>
-          <w:rFonts w:ascii="Courier New" w:hAnsi="Courier New" w:cs="Courier New"/>
-          <w:color w:val="A9B7C6"/>
-        </w:rPr>
-        <w:t>]</w:t>
+        <w:t xml:space="preserve"> = arr[i]</w:t>
       </w:r>
       <w:r>
         <w:rPr>

</xml_diff>